<commit_message>
Format notes for final exam questions
</commit_message>
<xml_diff>
--- a/CoreDocuments/POLS6310_Syllabus_2019_Spring_v00.docx
+++ b/CoreDocuments/POLS6310_Syllabus_2019_Spring_v00.docx
@@ -997,8 +997,13 @@
         <w:t>presentation,</w:t>
       </w:r>
       <w:r>
-        <w:t xml:space="preserve"> you will need to be able to defend certain challenges such as why one problem definition over another; how the politics surrounding the issue can be managed; what model of policy process are you assuming and why?</w:t>
-      </w:r>
+        <w:t xml:space="preserve"> you will need to be able to defend certain challenges such as </w:t>
+      </w:r>
+      <w:bookmarkStart w:id="0" w:name="_GoBack"/>
+      <w:r>
+        <w:t>why one problem definition over another; how the politics surrounding the issue can be managed; what model of policy process are you assuming and why?</w:t>
+      </w:r>
+      <w:bookmarkEnd w:id="0"/>
       <w:r>
         <w:t xml:space="preserve">  This will require you to write a policy memo</w:t>
       </w:r>
@@ -5601,8 +5606,6 @@
           <w:rFonts w:ascii="Calibri" w:eastAsia="Calibri" w:hAnsi="Calibri" w:cs="Calibri"/>
         </w:rPr>
       </w:pPr>
-      <w:bookmarkStart w:id="0" w:name="_GoBack"/>
-      <w:bookmarkEnd w:id="0"/>
       <w:r>
         <w:rPr>
           <w:rFonts w:ascii="Calibri" w:eastAsia="Calibri" w:hAnsi="Calibri" w:cs="Calibri"/>
@@ -7434,322 +7437,8 @@
           <w:rFonts w:ascii="Calibri" w:eastAsia="Calibri" w:hAnsi="Calibri" w:cs="Calibri"/>
           <w:b/>
         </w:rPr>
-        <w:t xml:space="preserve">  </w:t>
-      </w:r>
-    </w:p>
-    <w:p>
-      <w:pPr>
-        <w:ind w:left="238"/>
-        <w:rPr>
-          <w:rFonts w:ascii="Calibri" w:eastAsia="Calibri" w:hAnsi="Calibri" w:cs="Calibri"/>
-        </w:rPr>
-      </w:pPr>
-    </w:p>
-    <w:p>
-      <w:pPr>
-        <w:ind w:left="238"/>
-        <w:rPr>
-          <w:rFonts w:ascii="Calibri" w:eastAsia="Calibri" w:hAnsi="Calibri" w:cs="Calibri"/>
-        </w:rPr>
-      </w:pPr>
-      <w:r>
-        <w:rPr>
-          <w:rFonts w:ascii="Calibri" w:eastAsia="Calibri" w:hAnsi="Calibri" w:cs="Calibri"/>
-        </w:rPr>
         <w:t xml:space="preserve"> </w:t>
       </w:r>
-      <w:r>
-        <w:rPr>
-          <w:rFonts w:ascii="Calibri" w:eastAsia="Calibri" w:hAnsi="Calibri" w:cs="Calibri"/>
-        </w:rPr>
-        <w:t xml:space="preserve"> </w:t>
-      </w:r>
-    </w:p>
-    <w:p>
-      <w:pPr>
-        <w:ind w:left="238"/>
-        <w:rPr>
-          <w:rFonts w:ascii="Calibri" w:eastAsia="Calibri" w:hAnsi="Calibri" w:cs="Calibri"/>
-        </w:rPr>
-      </w:pPr>
-      <w:r>
-        <w:rPr>
-          <w:rFonts w:ascii="Calibri" w:eastAsia="Calibri" w:hAnsi="Calibri" w:cs="Calibri"/>
-        </w:rPr>
-        <w:t xml:space="preserve"> </w:t>
-      </w:r>
-      <w:r>
-        <w:rPr>
-          <w:rFonts w:ascii="Calibri" w:eastAsia="Calibri" w:hAnsi="Calibri" w:cs="Calibri"/>
-        </w:rPr>
-        <w:t xml:space="preserve"> </w:t>
-      </w:r>
-    </w:p>
-    <w:p>
-      <w:r>
-        <w:t xml:space="preserve"> </w:t>
-      </w:r>
-    </w:p>
-    <w:p>
-      <w:r>
-        <w:t xml:space="preserve"> </w:t>
-      </w:r>
-      <w:r>
-        <w:t xml:space="preserve"> </w:t>
-      </w:r>
-    </w:p>
-    <w:p>
-      <w:pPr>
-        <w:rPr>
-          <w:b/>
-        </w:rPr>
-      </w:pPr>
-    </w:p>
-    <w:p>
-      <w:pPr>
-        <w:rPr>
-          <w:b/>
-        </w:rPr>
-      </w:pPr>
-    </w:p>
-    <w:p>
-      <w:pPr>
-        <w:ind w:left="238"/>
-        <w:rPr>
-          <w:rFonts w:ascii="Calibri" w:eastAsia="Calibri" w:hAnsi="Calibri" w:cs="Calibri"/>
-          <w:b/>
-        </w:rPr>
-      </w:pPr>
-    </w:p>
-    <w:p>
-      <w:pPr>
-        <w:ind w:left="238"/>
-        <w:rPr>
-          <w:rFonts w:ascii="Calibri" w:eastAsia="Calibri" w:hAnsi="Calibri" w:cs="Calibri"/>
-        </w:rPr>
-      </w:pPr>
-      <w:r>
-        <w:rPr>
-          <w:rFonts w:ascii="Calibri" w:eastAsia="Calibri" w:hAnsi="Calibri" w:cs="Calibri"/>
-        </w:rPr>
-        <w:t xml:space="preserve">  </w:t>
-      </w:r>
-    </w:p>
-    <w:p>
-      <w:pPr>
-        <w:ind w:left="238"/>
-        <w:rPr>
-          <w:rFonts w:ascii="Calibri" w:eastAsia="Calibri" w:hAnsi="Calibri" w:cs="Calibri"/>
-        </w:rPr>
-      </w:pPr>
-    </w:p>
-    <w:p>
-      <w:pPr>
-        <w:ind w:left="238"/>
-        <w:rPr>
-          <w:rFonts w:ascii="Calibri" w:eastAsia="Calibri" w:hAnsi="Calibri" w:cs="Calibri"/>
-        </w:rPr>
-      </w:pPr>
-    </w:p>
-    <w:p>
-      <w:pPr>
-        <w:ind w:left="238"/>
-        <w:rPr>
-          <w:rFonts w:ascii="Calibri" w:eastAsia="Calibri" w:hAnsi="Calibri" w:cs="Calibri"/>
-        </w:rPr>
-      </w:pPr>
-    </w:p>
-    <w:p>
-      <w:pPr>
-        <w:ind w:left="238"/>
-        <w:rPr>
-          <w:rFonts w:ascii="Calibri" w:eastAsia="Calibri" w:hAnsi="Calibri" w:cs="Calibri"/>
-        </w:rPr>
-      </w:pPr>
-      <w:r>
-        <w:rPr>
-          <w:rFonts w:ascii="Calibri" w:eastAsia="Calibri" w:hAnsi="Calibri" w:cs="Calibri"/>
-        </w:rPr>
-        <w:t xml:space="preserve"> </w:t>
-      </w:r>
-      <w:r>
-        <w:rPr>
-          <w:rFonts w:ascii="Calibri" w:eastAsia="Calibri" w:hAnsi="Calibri" w:cs="Calibri"/>
-        </w:rPr>
-        <w:t xml:space="preserve"> </w:t>
-      </w:r>
-    </w:p>
-    <w:p>
-      <w:pPr>
-        <w:ind w:left="238"/>
-        <w:rPr>
-          <w:rFonts w:ascii="Calibri" w:eastAsia="Calibri" w:hAnsi="Calibri" w:cs="Calibri"/>
-        </w:rPr>
-      </w:pPr>
-    </w:p>
-    <w:p>
-      <w:pPr>
-        <w:ind w:left="238"/>
-        <w:rPr>
-          <w:rFonts w:ascii="Calibri" w:eastAsia="Calibri" w:hAnsi="Calibri" w:cs="Calibri"/>
-        </w:rPr>
-      </w:pPr>
-    </w:p>
-    <w:p>
-      <w:pPr>
-        <w:ind w:left="238"/>
-        <w:rPr>
-          <w:rFonts w:ascii="Calibri" w:eastAsia="Calibri" w:hAnsi="Calibri" w:cs="Calibri"/>
-        </w:rPr>
-      </w:pPr>
-      <w:r>
-        <w:rPr>
-          <w:rFonts w:ascii="Calibri" w:eastAsia="Calibri" w:hAnsi="Calibri" w:cs="Calibri"/>
-        </w:rPr>
-        <w:t xml:space="preserve"> </w:t>
-      </w:r>
-    </w:p>
-    <w:p>
-      <w:pPr>
-        <w:ind w:left="238"/>
-        <w:rPr>
-          <w:rFonts w:ascii="Calibri" w:eastAsia="Calibri" w:hAnsi="Calibri" w:cs="Calibri"/>
-          <w:b/>
-          <w:i/>
-        </w:rPr>
-      </w:pPr>
-    </w:p>
-    <w:p>
-      <w:pPr>
-        <w:ind w:left="238"/>
-        <w:rPr>
-          <w:rFonts w:ascii="Calibri" w:eastAsia="Calibri" w:hAnsi="Calibri" w:cs="Calibri"/>
-        </w:rPr>
-      </w:pPr>
-    </w:p>
-    <w:p>
-      <w:pPr>
-        <w:ind w:left="238"/>
-        <w:rPr>
-          <w:rFonts w:ascii="Calibri" w:eastAsia="Calibri" w:hAnsi="Calibri" w:cs="Calibri"/>
-          <w:b/>
-        </w:rPr>
-      </w:pPr>
-    </w:p>
-    <w:p>
-      <w:pPr>
-        <w:ind w:left="238"/>
-        <w:rPr>
-          <w:rFonts w:ascii="Calibri" w:eastAsia="Calibri" w:hAnsi="Calibri" w:cs="Calibri"/>
-        </w:rPr>
-      </w:pPr>
-      <w:r>
-        <w:rPr>
-          <w:rFonts w:ascii="Calibri" w:eastAsia="Calibri" w:hAnsi="Calibri" w:cs="Calibri"/>
-        </w:rPr>
-        <w:t xml:space="preserve"> </w:t>
-      </w:r>
-      <w:r>
-        <w:rPr>
-          <w:rFonts w:ascii="Calibri" w:eastAsia="Calibri" w:hAnsi="Calibri" w:cs="Calibri"/>
-        </w:rPr>
-        <w:t xml:space="preserve">  </w:t>
-      </w:r>
-    </w:p>
-    <w:p>
-      <w:pPr>
-        <w:ind w:left="238"/>
-        <w:rPr>
-          <w:rFonts w:ascii="Calibri" w:eastAsia="Calibri" w:hAnsi="Calibri" w:cs="Calibri"/>
-        </w:rPr>
-      </w:pPr>
-      <w:r>
-        <w:rPr>
-          <w:rFonts w:ascii="Calibri" w:eastAsia="Calibri" w:hAnsi="Calibri" w:cs="Calibri"/>
-        </w:rPr>
-        <w:br/>
-      </w:r>
-      <w:r>
-        <w:rPr>
-          <w:rFonts w:ascii="Calibri" w:eastAsia="Calibri" w:hAnsi="Calibri" w:cs="Calibri"/>
-        </w:rPr>
-        <w:t xml:space="preserve"> </w:t>
-      </w:r>
-      <w:r>
-        <w:rPr>
-          <w:rFonts w:ascii="Calibri" w:eastAsia="Calibri" w:hAnsi="Calibri" w:cs="Calibri"/>
-        </w:rPr>
-        <w:t xml:space="preserve"> </w:t>
-      </w:r>
-    </w:p>
-    <w:p>
-      <w:pPr>
-        <w:ind w:left="238"/>
-        <w:rPr>
-          <w:rFonts w:ascii="Calibri" w:eastAsia="Calibri" w:hAnsi="Calibri" w:cs="Calibri"/>
-        </w:rPr>
-      </w:pPr>
-    </w:p>
-    <w:p>
-      <w:pPr>
-        <w:ind w:left="238"/>
-        <w:rPr>
-          <w:rFonts w:ascii="Calibri" w:eastAsia="Calibri" w:hAnsi="Calibri" w:cs="Calibri"/>
-        </w:rPr>
-      </w:pPr>
-    </w:p>
-    <w:p>
-      <w:pPr>
-        <w:ind w:left="99"/>
-      </w:pPr>
-    </w:p>
-    <w:p>
-      <w:pPr>
-        <w:ind w:left="99"/>
-      </w:pPr>
-    </w:p>
-    <w:p>
-      <w:pPr>
-        <w:ind w:left="99"/>
-      </w:pPr>
-    </w:p>
-    <w:p>
-      <w:pPr>
-        <w:rPr>
-          <w:b/>
-        </w:rPr>
-      </w:pPr>
-    </w:p>
-    <w:p>
-      <w:pPr>
-        <w:rPr>
-          <w:b/>
-        </w:rPr>
-      </w:pPr>
-    </w:p>
-    <w:p>
-      <w:pPr>
-        <w:rPr>
-          <w:b/>
-        </w:rPr>
-      </w:pPr>
-    </w:p>
-    <w:p>
-      <w:pPr>
-        <w:rPr>
-          <w:b/>
-        </w:rPr>
-      </w:pPr>
-    </w:p>
-    <w:p/>
-    <w:p/>
-    <w:p/>
-    <w:p>
-      <w:pPr>
-        <w:rPr>
-          <w:b/>
-        </w:rPr>
-      </w:pPr>
     </w:p>
     <w:sectPr>
       <w:pgSz w:w="12240" w:h="15840"/>
@@ -9799,7 +9488,7 @@
 </file>
 
 <file path=customXml/itemProps1.xml><?xml version="1.0" encoding="utf-8"?>
-<ds:datastoreItem xmlns:ds="http://schemas.openxmlformats.org/officeDocument/2006/customXml" ds:itemID="{A8948171-4F52-450E-8487-9BFA48F5F361}">
+<ds:datastoreItem xmlns:ds="http://schemas.openxmlformats.org/officeDocument/2006/customXml" ds:itemID="{D61F21E2-4BA1-434B-8FC6-7F4F43FE37D9}">
   <ds:schemaRefs>
     <ds:schemaRef ds:uri="http://schemas.openxmlformats.org/officeDocument/2006/bibliography"/>
   </ds:schemaRefs>

</xml_diff>